<commit_message>
Added protect title, added Project Overview, and added a Commnuications policies, procedures sections
</commit_message>
<xml_diff>
--- a/ProjectPlan.docx
+++ b/ProjectPlan.docx
@@ -8,10 +8,7 @@
       </w:pPr>
       <w:bookmarkStart w:id="0" w:name="Top"/>
       <w:r>
-        <w:rPr>
-          <w:highlight w:val="yellow"/>
-        </w:rPr>
-        <w:t>&lt;Project Name&gt;</w:t>
+        <w:t>Tool Warehouse Rentals</w:t>
       </w:r>
     </w:p>
     <w:bookmarkEnd w:id="0"/>
@@ -29,31 +26,21 @@
         <w:t xml:space="preserve">This project aims to build </w:t>
       </w:r>
       <w:r>
-        <w:t>a system for running an auction at a school or church activity</w:t>
+        <w:t>a</w:t>
+      </w:r>
+      <w:r>
+        <w:t xml:space="preserve"> platform where the tool warehouse company and the customers can manage and check out tools</w:t>
       </w:r>
       <w:r>
         <w:t>.</w:t>
       </w:r>
     </w:p>
     <w:p>
-      <w:pPr>
-        <w:rPr>
-          <w:i/>
-        </w:rPr>
-      </w:pPr>
-      <w:r>
-        <w:t>The auction system will be for managing a live event, not running an online auction like e-bay</w:t>
-      </w:r>
-      <w:r>
-        <w:t>.</w:t>
-      </w:r>
-      <w:r>
-        <w:t xml:space="preserve"> It aims to replace paper voting with a mobile phone system so that people can know what they’ve spent so far and will also help tally the results at the end of the night. The system will su</w:t>
-      </w:r>
-      <w:bookmarkStart w:id="2" w:name="_GoBack"/>
-      <w:bookmarkEnd w:id="2"/>
-      <w:r>
-        <w:t>pport both a silent auction and a live auction and be capable of running on a PC (for an administrator) and iOS and Android mobile devices.</w:t>
+      <w:r>
+        <w:t>People pay a monthly fee to have access to tools that they can check out and use. The platform we aim to create will be able to keep track of who is using the tools, how often the specific tool is used and whether or not the tool needs to be replaced.</w:t>
+      </w:r>
+      <w:r>
+        <w:t xml:space="preserve"> Customers other should have the ability to make a list of tools they need and the system should be able to tell if all the tools are available and if not be able to email the customer when the “missing” tool is available.</w:t>
       </w:r>
     </w:p>
     <w:p>
@@ -112,11 +99,11 @@
       <w:pPr>
         <w:pStyle w:val="Heading1"/>
       </w:pPr>
-      <w:bookmarkStart w:id="3" w:name="Process"/>
+      <w:bookmarkStart w:id="2" w:name="Process"/>
       <w:r>
         <w:t>Software Development Process</w:t>
       </w:r>
-      <w:bookmarkEnd w:id="3"/>
+      <w:bookmarkEnd w:id="2"/>
     </w:p>
     <w:p>
       <w:r>
@@ -370,15 +357,7 @@
                 <w:sz w:val="24"/>
                 <w:szCs w:val="24"/>
               </w:rPr>
-              <w:t xml:space="preserve">, </w:t>
-            </w:r>
-            <w:r>
-              <w:rPr>
-                <w:rFonts w:ascii="Times New Roman" w:eastAsia="Times New Roman" w:hAnsi="Times New Roman" w:cs="Times New Roman"/>
-                <w:sz w:val="24"/>
-                <w:szCs w:val="24"/>
-              </w:rPr>
-              <w:t>Architectural, UI, and DB Design</w:t>
+              <w:t>, Architectural, UI, and DB Design</w:t>
             </w:r>
           </w:p>
         </w:tc>
@@ -516,7 +495,7 @@
                 <w:sz w:val="24"/>
                 <w:szCs w:val="24"/>
               </w:rPr>
-              <w:t xml:space="preserve">Phase 4 - </w:t>
+              <w:t xml:space="preserve">Phase 4 </w:t>
             </w:r>
             <w:r>
               <w:rPr>
@@ -524,8 +503,26 @@
                 <w:sz w:val="24"/>
                 <w:szCs w:val="24"/>
               </w:rPr>
-              <w:t>More Implementation and Testing</w:t>
+              <w:t>–</w:t>
             </w:r>
+            <w:r>
+              <w:rPr>
+                <w:rFonts w:ascii="Times New Roman" w:eastAsia="Times New Roman" w:hAnsi="Times New Roman" w:cs="Times New Roman"/>
+                <w:sz w:val="24"/>
+                <w:szCs w:val="24"/>
+              </w:rPr>
+              <w:t xml:space="preserve"> </w:t>
+            </w:r>
+            <w:r>
+              <w:rPr>
+                <w:rFonts w:ascii="Times New Roman" w:eastAsia="Times New Roman" w:hAnsi="Times New Roman" w:cs="Times New Roman"/>
+                <w:sz w:val="24"/>
+                <w:szCs w:val="24"/>
+              </w:rPr>
+              <w:t>Presenting the Project</w:t>
+            </w:r>
+            <w:bookmarkStart w:id="3" w:name="_GoBack"/>
+            <w:bookmarkEnd w:id="3"/>
             <w:r>
               <w:rPr>
                 <w:rFonts w:ascii="Times New Roman" w:eastAsia="Times New Roman" w:hAnsi="Times New Roman" w:cs="Times New Roman"/>
@@ -577,16 +574,20 @@
     <w:p>
       <w:pPr>
         <w:rPr>
-          <w:i/>
-          <w:highlight w:val="yellow"/>
+          <w:iCs/>
         </w:rPr>
       </w:pPr>
       <w:r>
         <w:rPr>
-          <w:i/>
-          <w:highlight w:val="yellow"/>
+          <w:iCs/>
         </w:rPr>
-        <w:t>(Describe your communication policies and procedures.)</w:t>
+        <w:t xml:space="preserve">We as a group will meet at least twice a week in people to discuss what is happening with the project. There is also a slack channel that is used to communicate and ask questions remotely. All files needed should be pushed to a GitHub repository. If unsure of what to work on next, a Trello account has been make with a list of “TODO’s”, things that are being worked on, and things that are done. Make sure the Github and Trello are being updated so everyone knows </w:t>
+      </w:r>
+      <w:r>
+        <w:rPr>
+          <w:iCs/>
+        </w:rPr>
+        <w:t>the progress being made.</w:t>
       </w:r>
     </w:p>
     <w:p>
@@ -1100,7 +1101,7 @@
       </w:pPr>
     </w:pPrDefault>
   </w:docDefaults>
-  <w:latentStyles w:defLockedState="0" w:defUIPriority="99" w:defSemiHidden="0" w:defUnhideWhenUsed="0" w:defQFormat="0" w:count="377">
+  <w:latentStyles w:defLockedState="0" w:defUIPriority="99" w:defSemiHidden="0" w:defUnhideWhenUsed="0" w:defQFormat="0" w:count="376">
     <w:lsdException w:name="Normal" w:uiPriority="0" w:qFormat="1"/>
     <w:lsdException w:name="heading 1" w:uiPriority="9" w:qFormat="1"/>
     <w:lsdException w:name="heading 2" w:semiHidden="1" w:uiPriority="9" w:unhideWhenUsed="1" w:qFormat="1"/>
@@ -1206,6 +1207,7 @@
     <w:lsdException w:name="HTML Sample" w:semiHidden="1" w:unhideWhenUsed="1"/>
     <w:lsdException w:name="HTML Typewriter" w:semiHidden="1" w:unhideWhenUsed="1"/>
     <w:lsdException w:name="HTML Variable" w:semiHidden="1" w:unhideWhenUsed="1"/>
+    <w:lsdException w:name="Normal Table" w:semiHidden="1" w:unhideWhenUsed="1"/>
     <w:lsdException w:name="annotation subject" w:semiHidden="1" w:unhideWhenUsed="1"/>
     <w:lsdException w:name="No List" w:semiHidden="1" w:unhideWhenUsed="1"/>
     <w:lsdException w:name="Outline List 1" w:semiHidden="1" w:unhideWhenUsed="1"/>
@@ -1251,9 +1253,11 @@
     <w:lsdException w:name="Table Subtle 1" w:semiHidden="1" w:unhideWhenUsed="1"/>
     <w:lsdException w:name="Table Subtle 2" w:semiHidden="1" w:unhideWhenUsed="1"/>
     <w:lsdException w:name="Table Web 1" w:semiHidden="1" w:unhideWhenUsed="1"/>
+    <w:lsdException w:name="Table Web 2" w:semiHidden="1" w:unhideWhenUsed="1"/>
     <w:lsdException w:name="Table Web 3" w:semiHidden="1" w:unhideWhenUsed="1"/>
     <w:lsdException w:name="Balloon Text" w:semiHidden="1" w:unhideWhenUsed="1"/>
     <w:lsdException w:name="Table Grid" w:uiPriority="59"/>
+    <w:lsdException w:name="Table Theme" w:semiHidden="1" w:unhideWhenUsed="1"/>
     <w:lsdException w:name="Placeholder Text" w:semiHidden="1"/>
     <w:lsdException w:name="No Spacing" w:uiPriority="1" w:qFormat="1"/>
     <w:lsdException w:name="Light Shading" w:uiPriority="60"/>
@@ -1465,7 +1469,6 @@
     <w:lsdException w:name="Hashtag" w:semiHidden="1" w:unhideWhenUsed="1"/>
     <w:lsdException w:name="Unresolved Mention" w:semiHidden="1" w:unhideWhenUsed="1"/>
     <w:lsdException w:name="Smart Link" w:semiHidden="1" w:unhideWhenUsed="1"/>
-    <w:lsdException w:name="Smart Link Error" w:semiHidden="1" w:unhideWhenUsed="1"/>
   </w:latentStyles>
   <w:style w:type="paragraph" w:default="1" w:styleId="Normal">
     <w:name w:val="Normal"/>
@@ -2585,7 +2588,7 @@
 </file>
 
 <file path=customXml/itemProps1.xml><?xml version="1.0" encoding="utf-8"?>
-<ds:datastoreItem xmlns:ds="http://schemas.openxmlformats.org/officeDocument/2006/customXml" ds:itemID="{CFB9E5B9-519A-42CA-9375-37A4802C2EE0}">
+<ds:datastoreItem xmlns:ds="http://schemas.openxmlformats.org/officeDocument/2006/customXml" ds:itemID="{82B63863-9E2B-4B4F-A1B3-0E6F8B08BDC5}">
   <ds:schemaRefs>
     <ds:schemaRef ds:uri="http://schemas.openxmlformats.org/officeDocument/2006/bibliography"/>
   </ds:schemaRefs>

</xml_diff>